<commit_message>
Update requirement and config UML
</commit_message>
<xml_diff>
--- a/Documents/Requirement/Software Requirements Specification.docx
+++ b/Documents/Requirement/Software Requirements Specification.docx
@@ -50,14 +50,12 @@
           <w:rFonts w:ascii="Times New Roman" w:hAnsi="Times New Roman"/>
         </w:rPr>
       </w:pPr>
-      <w:proofErr w:type="spellStart"/>
       <w:r>
         <w:rPr>
           <w:rFonts w:ascii="Times New Roman" w:hAnsi="Times New Roman"/>
         </w:rPr>
         <w:t>EasiLendar</w:t>
       </w:r>
-      <w:proofErr w:type="spellEnd"/>
     </w:p>
     <w:p>
       <w:pPr>
@@ -3038,7 +3036,6 @@
         </w:rPr>
         <w:t xml:space="preserve">The introduction of the Software Requirements Specification (SRS) provides an overview of the entire SRS with purpose, scope, definitions, acronyms, abbreviations, references, and overview of the SRS. The aim of this document is to gather, analyze, and give an in-depth insight of the complete </w:t>
       </w:r>
-      <w:proofErr w:type="spellStart"/>
       <w:r>
         <w:rPr>
           <w:rFonts w:ascii="Times New Roman" w:hAnsi="Times New Roman"/>
@@ -3046,9 +3043,15 @@
           <w:bCs/>
           <w:szCs w:val="24"/>
         </w:rPr>
-        <w:t>EasiLendar</w:t>
-      </w:r>
-      <w:proofErr w:type="spellEnd"/>
+        <w:t>EasiLendar software</w:t>
+      </w:r>
+      <w:r>
+        <w:rPr>
+          <w:rFonts w:ascii="Times New Roman" w:hAnsi="Times New Roman"/>
+          <w:szCs w:val="24"/>
+        </w:rPr>
+        <w:t xml:space="preserve"> by defining the problem statement in detail. Nevertheless, it also concentrates on the capabilities required by stakeholders and their needs while defining high-level product features. The detailed requirements of the </w:t>
+      </w:r>
       <w:r>
         <w:rPr>
           <w:rFonts w:ascii="Times New Roman" w:hAnsi="Times New Roman"/>
@@ -3056,34 +3059,7 @@
           <w:bCs/>
           <w:szCs w:val="24"/>
         </w:rPr>
-        <w:t xml:space="preserve"> software</w:t>
-      </w:r>
-      <w:r>
-        <w:rPr>
-          <w:rFonts w:ascii="Times New Roman" w:hAnsi="Times New Roman"/>
-          <w:szCs w:val="24"/>
-        </w:rPr>
-        <w:t xml:space="preserve"> by defining the problem statement in detail. Nevertheless, it also concentrates on the capabilities required by stakeholders and their needs while defining high-level product features. The detailed requirements of the </w:t>
-      </w:r>
-      <w:proofErr w:type="spellStart"/>
-      <w:r>
-        <w:rPr>
-          <w:rFonts w:ascii="Times New Roman" w:hAnsi="Times New Roman"/>
-          <w:b/>
-          <w:bCs/>
-          <w:szCs w:val="24"/>
-        </w:rPr>
-        <w:t>EasiLendar</w:t>
-      </w:r>
-      <w:proofErr w:type="spellEnd"/>
-      <w:r>
-        <w:rPr>
-          <w:rFonts w:ascii="Times New Roman" w:hAnsi="Times New Roman"/>
-          <w:b/>
-          <w:bCs/>
-          <w:szCs w:val="24"/>
-        </w:rPr>
-        <w:t xml:space="preserve"> software</w:t>
+        <w:t>EasiLendar software</w:t>
       </w:r>
       <w:r>
         <w:rPr>
@@ -3254,16 +3230,7 @@
           <w:rFonts w:ascii="Times New Roman" w:hAnsi="Times New Roman"/>
           <w:szCs w:val="24"/>
         </w:rPr>
-        <w:t xml:space="preserve"> in order to gain a bett</w:t>
-      </w:r>
-      <w:bookmarkStart w:id="11" w:name="_GoBack"/>
-      <w:bookmarkEnd w:id="11"/>
-      <w:r>
-        <w:rPr>
-          <w:rFonts w:ascii="Times New Roman" w:hAnsi="Times New Roman"/>
-          <w:szCs w:val="24"/>
-        </w:rPr>
-        <w:t>er understanding of the project, outline concepts that may be developed later, and document ideas that are being considered, but may be discarded as the product develops.</w:t>
+        <w:t xml:space="preserve"> in order to gain a better understanding of the project, outline concepts that may be developed later, and document ideas that are being considered, but may be discarded as the product develops.</w:t>
       </w:r>
     </w:p>
     <w:p>
@@ -3318,14 +3285,14 @@
           <w:rFonts w:ascii="Times New Roman" w:hAnsi="Times New Roman"/>
         </w:rPr>
       </w:pPr>
-      <w:bookmarkStart w:id="12" w:name="_Toc418674582"/>
+      <w:bookmarkStart w:id="11" w:name="_Toc418674582"/>
       <w:r>
         <w:rPr>
           <w:rFonts w:ascii="Times New Roman" w:hAnsi="Times New Roman"/>
         </w:rPr>
         <w:t>Scope of Project</w:t>
       </w:r>
-      <w:bookmarkEnd w:id="12"/>
+      <w:bookmarkEnd w:id="11"/>
     </w:p>
     <w:p>
       <w:pPr>
@@ -3338,25 +3305,7 @@
         <w:rPr>
           <w:rFonts w:ascii="Times New Roman" w:hAnsi="Times New Roman"/>
         </w:rPr>
-        <w:t>Our</w:t>
-      </w:r>
-      <w:r>
-        <w:rPr>
-          <w:rFonts w:ascii="Times New Roman" w:hAnsi="Times New Roman"/>
-        </w:rPr>
-        <w:t xml:space="preserve"> meeting planner </w:t>
-      </w:r>
-      <w:r>
-        <w:rPr>
-          <w:rFonts w:ascii="Times New Roman" w:hAnsi="Times New Roman"/>
-        </w:rPr>
-        <w:t>has</w:t>
-      </w:r>
-      <w:r>
-        <w:rPr>
-          <w:rFonts w:ascii="Times New Roman" w:hAnsi="Times New Roman"/>
-        </w:rPr>
-        <w:t xml:space="preserve"> following features:</w:t>
+        <w:t>Our meeting planner has following features:</w:t>
       </w:r>
     </w:p>
     <w:p>
@@ -3376,31 +3325,7 @@
         <w:rPr>
           <w:rFonts w:ascii="Times New Roman" w:hAnsi="Times New Roman"/>
         </w:rPr>
-        <w:t>It</w:t>
-      </w:r>
-      <w:r>
-        <w:rPr>
-          <w:rFonts w:ascii="Times New Roman" w:hAnsi="Times New Roman"/>
-        </w:rPr>
-        <w:t xml:space="preserve"> </w:t>
-      </w:r>
-      <w:r>
-        <w:rPr>
-          <w:rFonts w:ascii="Times New Roman" w:hAnsi="Times New Roman"/>
-        </w:rPr>
-        <w:t>draw</w:t>
-      </w:r>
-      <w:r>
-        <w:rPr>
-          <w:rFonts w:ascii="Times New Roman" w:hAnsi="Times New Roman"/>
-        </w:rPr>
-        <w:t>s</w:t>
-      </w:r>
-      <w:r>
-        <w:rPr>
-          <w:rFonts w:ascii="Times New Roman" w:hAnsi="Times New Roman"/>
-        </w:rPr>
-        <w:t xml:space="preserve"> from Google Calendar and/or other widely used calendaring applications to help choose prospective meeting times.</w:t>
+        <w:t>It draws from Google Calendar and/or other widely used calendaring applications to help choose prospective meeting times.</w:t>
       </w:r>
     </w:p>
     <w:p>
@@ -3420,31 +3345,7 @@
         <w:rPr>
           <w:rFonts w:ascii="Times New Roman" w:hAnsi="Times New Roman"/>
         </w:rPr>
-        <w:t>It</w:t>
-      </w:r>
-      <w:r>
-        <w:rPr>
-          <w:rFonts w:ascii="Times New Roman" w:hAnsi="Times New Roman"/>
-        </w:rPr>
-        <w:t xml:space="preserve"> </w:t>
-      </w:r>
-      <w:r>
-        <w:rPr>
-          <w:rFonts w:ascii="Times New Roman" w:hAnsi="Times New Roman"/>
-        </w:rPr>
-        <w:t>work</w:t>
-      </w:r>
-      <w:r>
-        <w:rPr>
-          <w:rFonts w:ascii="Times New Roman" w:hAnsi="Times New Roman"/>
-        </w:rPr>
-        <w:t>s</w:t>
-      </w:r>
-      <w:r>
-        <w:rPr>
-          <w:rFonts w:ascii="Times New Roman" w:hAnsi="Times New Roman"/>
-        </w:rPr>
-        <w:t xml:space="preserve"> (although perhaps not as conveniently) for users who do not use the same calendaring application, or who choose not to share that information.</w:t>
+        <w:t>It works (although perhaps not as conveniently) for users who do not use the same calendaring application, or who choose not to share that information.</w:t>
       </w:r>
     </w:p>
     <w:p>
@@ -3464,67 +3365,7 @@
         <w:rPr>
           <w:rFonts w:ascii="Times New Roman" w:hAnsi="Times New Roman"/>
         </w:rPr>
-        <w:t>It</w:t>
-      </w:r>
-      <w:r>
-        <w:rPr>
-          <w:rFonts w:ascii="Times New Roman" w:hAnsi="Times New Roman"/>
-        </w:rPr>
-        <w:t xml:space="preserve"> </w:t>
-      </w:r>
-      <w:r>
-        <w:rPr>
-          <w:rFonts w:ascii="Times New Roman" w:hAnsi="Times New Roman"/>
-        </w:rPr>
-        <w:t>respect</w:t>
-      </w:r>
-      <w:r>
-        <w:rPr>
-          <w:rFonts w:ascii="Times New Roman" w:hAnsi="Times New Roman"/>
-        </w:rPr>
-        <w:t>s</w:t>
-      </w:r>
-      <w:r>
-        <w:rPr>
-          <w:rFonts w:ascii="Times New Roman" w:hAnsi="Times New Roman"/>
-        </w:rPr>
-        <w:t xml:space="preserve"> privacy and security preferences. In particularly, it</w:t>
-      </w:r>
-      <w:r>
-        <w:rPr>
-          <w:rFonts w:ascii="Times New Roman" w:hAnsi="Times New Roman"/>
-        </w:rPr>
-        <w:t xml:space="preserve"> </w:t>
-      </w:r>
-      <w:r>
-        <w:rPr>
-          <w:rFonts w:ascii="Times New Roman" w:hAnsi="Times New Roman"/>
-        </w:rPr>
-        <w:t>make</w:t>
-      </w:r>
-      <w:r>
-        <w:rPr>
-          <w:rFonts w:ascii="Times New Roman" w:hAnsi="Times New Roman"/>
-        </w:rPr>
-        <w:t>s</w:t>
-      </w:r>
-      <w:r>
-        <w:rPr>
-          <w:rFonts w:ascii="Times New Roman" w:hAnsi="Times New Roman"/>
-        </w:rPr>
-        <w:t xml:space="preserve"> it possible to find a meeting time in common with minimum disclosure of schedule information. An analysis of privacy and security</w:t>
-      </w:r>
-      <w:r>
-        <w:rPr>
-          <w:rFonts w:ascii="Times New Roman" w:hAnsi="Times New Roman"/>
-        </w:rPr>
-        <w:t xml:space="preserve"> </w:t>
-      </w:r>
-      <w:r>
-        <w:rPr>
-          <w:rFonts w:ascii="Times New Roman" w:hAnsi="Times New Roman"/>
-        </w:rPr>
-        <w:t>be an integral part of the project.</w:t>
+        <w:t>It respects privacy and security preferences. In particularly, it makes it possible to find a meeting time in common with minimum disclosure of schedule information. An analysis of privacy and security be an integral part of the project.</w:t>
       </w:r>
     </w:p>
     <w:p>
@@ -3599,55 +3440,7 @@
         <w:rPr>
           <w:rFonts w:ascii="Times New Roman" w:hAnsi="Times New Roman"/>
         </w:rPr>
-        <w:t>Support complex attendance requirements, e.g., “persons A,</w:t>
-      </w:r>
-      <w:r>
-        <w:rPr>
-          <w:rFonts w:ascii="Times New Roman" w:hAnsi="Times New Roman"/>
-        </w:rPr>
-        <w:t xml:space="preserve"> </w:t>
-      </w:r>
-      <w:r>
-        <w:rPr>
-          <w:rFonts w:ascii="Times New Roman" w:hAnsi="Times New Roman"/>
-        </w:rPr>
-        <w:t>B, and C, are necessary; persons X,</w:t>
-      </w:r>
-      <w:r>
-        <w:rPr>
-          <w:rFonts w:ascii="Times New Roman" w:hAnsi="Times New Roman"/>
-        </w:rPr>
-        <w:t xml:space="preserve"> </w:t>
-      </w:r>
-      <w:r>
-        <w:rPr>
-          <w:rFonts w:ascii="Times New Roman" w:hAnsi="Times New Roman"/>
-        </w:rPr>
-        <w:t>Y, and Z are invited but not necessary for the meeting; at least two of M,</w:t>
-      </w:r>
-      <w:r>
-        <w:rPr>
-          <w:rFonts w:ascii="Times New Roman" w:hAnsi="Times New Roman"/>
-        </w:rPr>
-        <w:t xml:space="preserve"> </w:t>
-      </w:r>
-      <w:r>
-        <w:rPr>
-          <w:rFonts w:ascii="Times New Roman" w:hAnsi="Times New Roman"/>
-        </w:rPr>
-        <w:t>N, and O</w:t>
-      </w:r>
-      <w:r>
-        <w:rPr>
-          <w:rFonts w:ascii="Times New Roman" w:hAnsi="Times New Roman"/>
-        </w:rPr>
-        <w:t xml:space="preserve"> </w:t>
-      </w:r>
-      <w:r>
-        <w:rPr>
-          <w:rFonts w:ascii="Times New Roman" w:hAnsi="Times New Roman"/>
-        </w:rPr>
-        <w:t>be present.”</w:t>
+        <w:t>Support complex attendance requirements, e.g., “persons A, B, and C, are necessary; persons X, Y, and Z are invited but not necessary for the meeting; at least two of M, N, and O be present.”</w:t>
       </w:r>
     </w:p>
     <w:p>
@@ -3687,19 +3480,7 @@
         <w:rPr>
           <w:rFonts w:ascii="Times New Roman" w:hAnsi="Times New Roman"/>
         </w:rPr>
-        <w:t>Handle time zones appropriately and robustly. For example, a teleconference at 3pm for the Seattle participants and midnight for participants in Lisbon and Milano would likely be less desirable than a meeting at 8am for the Seattle participants and 5pm for the Lisbon and Milano participants. Each prospective participant</w:t>
-      </w:r>
-      <w:r>
-        <w:rPr>
-          <w:rFonts w:ascii="Times New Roman" w:hAnsi="Times New Roman"/>
-        </w:rPr>
-        <w:t xml:space="preserve"> </w:t>
-      </w:r>
-      <w:r>
-        <w:rPr>
-          <w:rFonts w:ascii="Times New Roman" w:hAnsi="Times New Roman"/>
-        </w:rPr>
-        <w:t>have an opportunity to say which hours of the day are suitable for meetings.</w:t>
+        <w:t>Handle time zones appropriately and robustly. For example, a teleconference at 3pm for the Seattle participants and midnight for participants in Lisbon and Milano would likely be less desirable than a meeting at 8am for the Seattle participants and 5pm for the Lisbon and Milano participants. Each prospective participant have an opportunity to say which hours of the day are suitable for meetings.</w:t>
       </w:r>
     </w:p>
     <w:p>
@@ -3709,32 +3490,32 @@
           <w:rFonts w:ascii="Times New Roman" w:hAnsi="Times New Roman"/>
         </w:rPr>
       </w:pPr>
+      <w:bookmarkStart w:id="12" w:name="_Toc418674583"/>
       <w:bookmarkStart w:id="13" w:name="_Toc439994669"/>
-      <w:bookmarkStart w:id="14" w:name="_Toc418674583"/>
       <w:r>
         <w:rPr>
           <w:rFonts w:ascii="Times New Roman" w:hAnsi="Times New Roman"/>
         </w:rPr>
         <w:t>Definitions, Acronyms and Abbreviations</w:t>
       </w:r>
+      <w:bookmarkEnd w:id="12"/>
+    </w:p>
+    <w:p>
+      <w:pPr>
+        <w:pStyle w:val="Heading2"/>
+        <w:rPr>
+          <w:rFonts w:ascii="Times New Roman" w:hAnsi="Times New Roman"/>
+        </w:rPr>
+      </w:pPr>
+      <w:bookmarkStart w:id="14" w:name="_Toc418674584"/>
+      <w:r>
+        <w:rPr>
+          <w:rFonts w:ascii="Times New Roman" w:hAnsi="Times New Roman"/>
+        </w:rPr>
+        <w:t>Intended Audience</w:t>
+      </w:r>
+      <w:bookmarkEnd w:id="13"/>
       <w:bookmarkEnd w:id="14"/>
-    </w:p>
-    <w:p>
-      <w:pPr>
-        <w:pStyle w:val="Heading2"/>
-        <w:rPr>
-          <w:rFonts w:ascii="Times New Roman" w:hAnsi="Times New Roman"/>
-        </w:rPr>
-      </w:pPr>
-      <w:bookmarkStart w:id="15" w:name="_Toc418674584"/>
-      <w:r>
-        <w:rPr>
-          <w:rFonts w:ascii="Times New Roman" w:hAnsi="Times New Roman"/>
-        </w:rPr>
-        <w:t>Intended Audience</w:t>
-      </w:r>
-      <w:bookmarkEnd w:id="13"/>
-      <w:bookmarkEnd w:id="15"/>
     </w:p>
     <w:tbl>
       <w:tblPr>
@@ -3754,12 +3535,6 @@
         <w:gridCol w:w="6485"/>
       </w:tblGrid>
       <w:tr>
-        <w:tblPrEx>
-          <w:tblCellMar>
-            <w:top w:w="0" w:type="dxa"/>
-            <w:bottom w:w="0" w:type="dxa"/>
-          </w:tblCellMar>
-        </w:tblPrEx>
         <w:tc>
           <w:tcPr>
             <w:tcW w:w="2965" w:type="dxa"/>
@@ -3808,12 +3583,6 @@
         </w:tc>
       </w:tr>
       <w:tr>
-        <w:tblPrEx>
-          <w:tblCellMar>
-            <w:top w:w="0" w:type="dxa"/>
-            <w:bottom w:w="0" w:type="dxa"/>
-          </w:tblCellMar>
-        </w:tblPrEx>
         <w:tc>
           <w:tcPr>
             <w:tcW w:w="2965" w:type="dxa"/>
@@ -3870,12 +3639,6 @@
         </w:tc>
       </w:tr>
       <w:tr>
-        <w:tblPrEx>
-          <w:tblCellMar>
-            <w:top w:w="0" w:type="dxa"/>
-            <w:bottom w:w="0" w:type="dxa"/>
-          </w:tblCellMar>
-        </w:tblPrEx>
         <w:tc>
           <w:tcPr>
             <w:tcW w:w="2965" w:type="dxa"/>
@@ -3906,12 +3669,6 @@
         </w:tc>
       </w:tr>
       <w:tr>
-        <w:tblPrEx>
-          <w:tblCellMar>
-            <w:top w:w="0" w:type="dxa"/>
-            <w:bottom w:w="0" w:type="dxa"/>
-          </w:tblCellMar>
-        </w:tblPrEx>
         <w:tc>
           <w:tcPr>
             <w:tcW w:w="2965" w:type="dxa"/>
@@ -3942,12 +3699,6 @@
         </w:tc>
       </w:tr>
       <w:tr>
-        <w:tblPrEx>
-          <w:tblCellMar>
-            <w:top w:w="0" w:type="dxa"/>
-            <w:bottom w:w="0" w:type="dxa"/>
-          </w:tblCellMar>
-        </w:tblPrEx>
         <w:tc>
           <w:tcPr>
             <w:tcW w:w="2965" w:type="dxa"/>
@@ -3978,12 +3729,6 @@
         </w:tc>
       </w:tr>
       <w:tr>
-        <w:tblPrEx>
-          <w:tblCellMar>
-            <w:top w:w="0" w:type="dxa"/>
-            <w:bottom w:w="0" w:type="dxa"/>
-          </w:tblCellMar>
-        </w:tblPrEx>
         <w:tc>
           <w:tcPr>
             <w:tcW w:w="2965" w:type="dxa"/>
@@ -4008,24 +3753,12 @@
               <w:jc w:val="both"/>
             </w:pPr>
             <w:r>
-              <w:t>Marketing staffs consist of a variety of employees, all of whom share a com</w:t>
-            </w:r>
-            <w:r>
-              <w:t>mon goal--promoting the company’</w:t>
-            </w:r>
-            <w:r>
-              <w:t>s brand.</w:t>
+              <w:t>Marketing staffs consist of a variety of employees, all of whom share a common goal--promoting the company’s brand.</w:t>
             </w:r>
           </w:p>
         </w:tc>
       </w:tr>
       <w:tr>
-        <w:tblPrEx>
-          <w:tblCellMar>
-            <w:top w:w="0" w:type="dxa"/>
-            <w:bottom w:w="0" w:type="dxa"/>
-          </w:tblCellMar>
-        </w:tblPrEx>
         <w:tc>
           <w:tcPr>
             <w:tcW w:w="2965" w:type="dxa"/>
@@ -4056,12 +3789,6 @@
         </w:tc>
       </w:tr>
       <w:tr>
-        <w:tblPrEx>
-          <w:tblCellMar>
-            <w:top w:w="0" w:type="dxa"/>
-            <w:bottom w:w="0" w:type="dxa"/>
-          </w:tblCellMar>
-        </w:tblPrEx>
         <w:tc>
           <w:tcPr>
             <w:tcW w:w="2965" w:type="dxa"/>
@@ -4093,12 +3820,6 @@
         </w:tc>
       </w:tr>
       <w:tr>
-        <w:tblPrEx>
-          <w:tblCellMar>
-            <w:top w:w="0" w:type="dxa"/>
-            <w:bottom w:w="0" w:type="dxa"/>
-          </w:tblCellMar>
-        </w:tblPrEx>
         <w:tc>
           <w:tcPr>
             <w:tcW w:w="2965" w:type="dxa"/>
@@ -4139,12 +3860,6 @@
         </w:tc>
       </w:tr>
       <w:tr>
-        <w:tblPrEx>
-          <w:tblCellMar>
-            <w:top w:w="0" w:type="dxa"/>
-            <w:bottom w:w="0" w:type="dxa"/>
-          </w:tblCellMar>
-        </w:tblPrEx>
         <w:tc>
           <w:tcPr>
             <w:tcW w:w="2965" w:type="dxa"/>
@@ -4175,12 +3890,6 @@
         </w:tc>
       </w:tr>
       <w:tr>
-        <w:tblPrEx>
-          <w:tblCellMar>
-            <w:top w:w="0" w:type="dxa"/>
-            <w:bottom w:w="0" w:type="dxa"/>
-          </w:tblCellMar>
-        </w:tblPrEx>
         <w:tc>
           <w:tcPr>
             <w:tcW w:w="2965" w:type="dxa"/>
@@ -4206,11 +3915,9 @@
             <w:r>
               <w:t xml:space="preserve">A technician who conducts prescribed tests on software programs and applications prior to their implementation to ensure quality, design </w:t>
             </w:r>
-            <w:proofErr w:type="gramStart"/>
             <w:r>
-              <w:t>integrity</w:t>
+              <w:t>integrity,</w:t>
             </w:r>
-            <w:proofErr w:type="gramEnd"/>
             <w:r>
               <w:t xml:space="preserve"> and proper functionality.</w:t>
             </w:r>
@@ -4218,12 +3925,6 @@
         </w:tc>
       </w:tr>
       <w:tr>
-        <w:tblPrEx>
-          <w:tblCellMar>
-            <w:top w:w="0" w:type="dxa"/>
-            <w:bottom w:w="0" w:type="dxa"/>
-          </w:tblCellMar>
-        </w:tblPrEx>
         <w:tc>
           <w:tcPr>
             <w:tcW w:w="2965" w:type="dxa"/>
@@ -4262,14 +3963,14 @@
           <w:rFonts w:ascii="Times New Roman" w:hAnsi="Times New Roman"/>
         </w:rPr>
       </w:pPr>
-      <w:bookmarkStart w:id="16" w:name="_Toc418674585"/>
+      <w:bookmarkStart w:id="15" w:name="_Toc418674585"/>
       <w:r>
         <w:rPr>
           <w:rFonts w:ascii="Times New Roman" w:hAnsi="Times New Roman"/>
         </w:rPr>
         <w:t>References</w:t>
       </w:r>
-      <w:bookmarkEnd w:id="16"/>
+      <w:bookmarkEnd w:id="15"/>
     </w:p>
     <w:p>
       <w:pPr>
@@ -4284,13 +3985,7 @@
         <w:rPr>
           <w:rFonts w:ascii="Times New Roman" w:hAnsi="Times New Roman"/>
         </w:rPr>
-        <w:t xml:space="preserve">[1] </w:t>
-      </w:r>
-      <w:r>
-        <w:rPr>
-          <w:rFonts w:ascii="Times New Roman" w:hAnsi="Times New Roman"/>
-        </w:rPr>
-        <w:t xml:space="preserve">IEEE. </w:t>
+        <w:t xml:space="preserve">[1] IEEE. </w:t>
       </w:r>
       <w:r>
         <w:rPr>
@@ -4318,23 +4013,7 @@
           <w:i/>
           <w:iCs/>
         </w:rPr>
-        <w:t xml:space="preserve"> 830-1998 IEEE Recommended Prac</w:t>
-      </w:r>
-      <w:r>
-        <w:rPr>
-          <w:rFonts w:ascii="Times New Roman" w:hAnsi="Times New Roman"/>
-          <w:i/>
-          <w:iCs/>
-        </w:rPr>
-        <w:t xml:space="preserve">tice for Software Requirements </w:t>
-      </w:r>
-      <w:r>
-        <w:rPr>
-          <w:rFonts w:ascii="Times New Roman" w:hAnsi="Times New Roman"/>
-          <w:i/>
-          <w:iCs/>
-        </w:rPr>
-        <w:t>Specifications.</w:t>
+        <w:t xml:space="preserve"> 830-1998 IEEE Recommended Practice for Software Requirements Specifications.</w:t>
       </w:r>
       <w:r>
         <w:rPr>
@@ -4390,28 +4069,7 @@
           <w:rFonts w:ascii="Times New Roman" w:hAnsi="Times New Roman"/>
           <w:i/>
         </w:rPr>
-        <w:t>Libra: An Economy-Driven Cluster Scheduler</w:t>
-      </w:r>
-      <w:r>
-        <w:rPr>
-          <w:rFonts w:ascii="Times New Roman" w:hAnsi="Times New Roman"/>
-          <w:i/>
-        </w:rPr>
-        <w:t xml:space="preserve"> </w:t>
-      </w:r>
-      <w:r>
-        <w:rPr>
-          <w:rFonts w:ascii="Times New Roman" w:hAnsi="Times New Roman"/>
-          <w:i/>
-        </w:rPr>
-        <w:t>Software Requirements Specification</w:t>
-      </w:r>
-      <w:r>
-        <w:rPr>
-          <w:rFonts w:ascii="Times New Roman" w:hAnsi="Times New Roman"/>
-          <w:i/>
-        </w:rPr>
-        <w:t xml:space="preserve"> </w:t>
+        <w:t xml:space="preserve">Libra: An Economy-Driven Cluster Scheduler Software Requirements Specification </w:t>
       </w:r>
       <w:r>
         <w:rPr>
@@ -4433,43 +4091,7 @@
         <w:rPr>
           <w:rFonts w:ascii="Times New Roman" w:hAnsi="Times New Roman"/>
         </w:rPr>
-        <w:t xml:space="preserve">[4] Joan, </w:t>
-      </w:r>
-      <w:r>
-        <w:rPr>
-          <w:rFonts w:ascii="Times New Roman" w:hAnsi="Times New Roman"/>
-        </w:rPr>
-        <w:t>Paul Adams</w:t>
-      </w:r>
-      <w:r>
-        <w:rPr>
-          <w:rFonts w:ascii="Times New Roman" w:hAnsi="Times New Roman"/>
-        </w:rPr>
-        <w:t xml:space="preserve">, </w:t>
-      </w:r>
-      <w:r>
-        <w:rPr>
-          <w:rFonts w:ascii="Times New Roman" w:hAnsi="Times New Roman"/>
-        </w:rPr>
-        <w:t>Bobbie Baker</w:t>
-      </w:r>
-      <w:r>
-        <w:rPr>
-          <w:rFonts w:ascii="Times New Roman" w:hAnsi="Times New Roman"/>
-        </w:rPr>
-        <w:t xml:space="preserve">, </w:t>
-      </w:r>
-      <w:r>
-        <w:rPr>
-          <w:rFonts w:ascii="Times New Roman" w:hAnsi="Times New Roman"/>
-        </w:rPr>
-        <w:t>Charles Charlie</w:t>
-      </w:r>
-      <w:r>
-        <w:rPr>
-          <w:rFonts w:ascii="Times New Roman" w:hAnsi="Times New Roman"/>
-        </w:rPr>
-        <w:t xml:space="preserve">. </w:t>
+        <w:t xml:space="preserve">[4] Joan, Paul Adams, Bobbie Baker, Charles Charlie. </w:t>
       </w:r>
       <w:r>
         <w:rPr>
@@ -4482,43 +4104,7 @@
         <w:rPr>
           <w:rFonts w:ascii="Times New Roman" w:hAnsi="Times New Roman"/>
         </w:rPr>
-        <w:t>Version 1.0</w:t>
-      </w:r>
-      <w:r>
-        <w:rPr>
-          <w:rFonts w:ascii="Times New Roman" w:hAnsi="Times New Roman"/>
-        </w:rPr>
-        <w:t xml:space="preserve"> </w:t>
-      </w:r>
-      <w:r>
-        <w:rPr>
-          <w:rFonts w:ascii="Times New Roman" w:hAnsi="Times New Roman"/>
-        </w:rPr>
-        <w:t>&lt;&lt;Annotated Version&gt;&gt;</w:t>
-      </w:r>
-      <w:r>
-        <w:rPr>
-          <w:rFonts w:ascii="Times New Roman" w:hAnsi="Times New Roman"/>
-        </w:rPr>
-        <w:t xml:space="preserve"> </w:t>
-      </w:r>
-      <w:r>
-        <w:rPr>
-          <w:rFonts w:ascii="Times New Roman" w:hAnsi="Times New Roman"/>
-        </w:rPr>
-        <w:t>April 15, 2004</w:t>
-      </w:r>
-      <w:r>
-        <w:rPr>
-          <w:rFonts w:ascii="Times New Roman" w:hAnsi="Times New Roman"/>
-        </w:rPr>
-        <w:t xml:space="preserve"> </w:t>
-      </w:r>
-      <w:r>
-        <w:rPr>
-          <w:rFonts w:ascii="Times New Roman" w:hAnsi="Times New Roman"/>
-        </w:rPr>
-        <w:t>Web Publishing System</w:t>
+        <w:t>Version 1.0 &lt;&lt;Annotated Version&gt;&gt; April 15, 2004 Web Publishing System</w:t>
       </w:r>
     </w:p>
     <w:p>
@@ -4547,13 +4133,7 @@
         <w:rPr>
           <w:rFonts w:ascii="Times New Roman" w:hAnsi="Times New Roman"/>
         </w:rPr>
-        <w:t xml:space="preserve"> </w:t>
-      </w:r>
-      <w:r>
-        <w:rPr>
-          <w:rFonts w:ascii="Times New Roman" w:hAnsi="Times New Roman"/>
-        </w:rPr>
-        <w:t>Version &lt;4.0&gt;</w:t>
+        <w:t xml:space="preserve"> Version &lt;4.0&gt;</w:t>
       </w:r>
     </w:p>
     <w:p>
@@ -4563,14 +4143,14 @@
           <w:rFonts w:ascii="Times New Roman" w:hAnsi="Times New Roman"/>
         </w:rPr>
       </w:pPr>
-      <w:bookmarkStart w:id="17" w:name="_Toc418674586"/>
+      <w:bookmarkStart w:id="16" w:name="_Toc418674586"/>
       <w:r>
         <w:rPr>
           <w:rFonts w:ascii="Times New Roman" w:hAnsi="Times New Roman"/>
         </w:rPr>
         <w:t>Overviews</w:t>
       </w:r>
-      <w:bookmarkEnd w:id="17"/>
+      <w:bookmarkEnd w:id="16"/>
     </w:p>
     <w:p>
       <w:pPr>
@@ -4613,75 +4193,29 @@
         <w:rPr>
           <w:rFonts w:ascii="Times New Roman" w:hAnsi="Times New Roman"/>
         </w:rPr>
-        <w:t xml:space="preserve">The third chapter, </w:t>
-      </w:r>
-      <w:r>
-        <w:rPr>
-          <w:rFonts w:ascii="Times New Roman" w:hAnsi="Times New Roman"/>
-        </w:rPr>
-        <w:t>External Interface Requirements</w:t>
-      </w:r>
-      <w:r>
-        <w:rPr>
-          <w:rFonts w:ascii="Times New Roman" w:hAnsi="Times New Roman"/>
-        </w:rPr>
-        <w:t xml:space="preserve"> section, of this document </w:t>
+        <w:t xml:space="preserve">The third chapter, External Interface Requirements section, of this document </w:t>
       </w:r>
       <w:proofErr w:type="gramStart"/>
       <w:r>
         <w:rPr>
           <w:rFonts w:ascii="Times New Roman" w:hAnsi="Times New Roman"/>
         </w:rPr>
-        <w:t>is written</w:t>
+        <w:t>is w</w:t>
+      </w:r>
+      <w:bookmarkStart w:id="17" w:name="_GoBack"/>
+      <w:bookmarkEnd w:id="17"/>
+      <w:r>
+        <w:rPr>
+          <w:rFonts w:ascii="Times New Roman" w:hAnsi="Times New Roman"/>
+        </w:rPr>
+        <w:t>ritten</w:t>
       </w:r>
       <w:proofErr w:type="gramEnd"/>
       <w:r>
         <w:rPr>
           <w:rFonts w:ascii="Times New Roman" w:hAnsi="Times New Roman"/>
         </w:rPr>
-        <w:t xml:space="preserve"> primarily for the developers and describes </w:t>
-      </w:r>
-      <w:r>
-        <w:rPr>
-          <w:rFonts w:ascii="Times New Roman" w:hAnsi="Times New Roman"/>
-        </w:rPr>
-        <w:t>the Interfaces must be deploy</w:t>
-      </w:r>
-      <w:r>
-        <w:rPr>
-          <w:rFonts w:ascii="Times New Roman" w:hAnsi="Times New Roman"/>
-        </w:rPr>
-        <w:t xml:space="preserve"> of the product</w:t>
-      </w:r>
-      <w:r>
-        <w:rPr>
-          <w:rFonts w:ascii="Times New Roman" w:hAnsi="Times New Roman"/>
-        </w:rPr>
-        <w:t xml:space="preserve">, e.g., </w:t>
-      </w:r>
-      <w:r>
-        <w:rPr>
-          <w:rFonts w:ascii="Times New Roman" w:hAnsi="Times New Roman"/>
-        </w:rPr>
-        <w:t>User Interfaces</w:t>
-      </w:r>
-      <w:r>
-        <w:rPr>
-          <w:rFonts w:ascii="Times New Roman" w:hAnsi="Times New Roman"/>
-        </w:rPr>
-        <w:t xml:space="preserve">, </w:t>
-      </w:r>
-      <w:r>
-        <w:rPr>
-          <w:rFonts w:ascii="Times New Roman" w:hAnsi="Times New Roman"/>
-        </w:rPr>
-        <w:t>Hardware Interfaces</w:t>
-      </w:r>
-      <w:r>
-        <w:rPr>
-          <w:rFonts w:ascii="Times New Roman" w:hAnsi="Times New Roman"/>
-        </w:rPr>
-        <w:t xml:space="preserve">, Software Interfaces, </w:t>
+        <w:t xml:space="preserve"> primarily for the developers and describes the Interfaces must be deploy of the product, e.g., User Interfaces, Hardware Interfaces, Software Interfaces, </w:t>
       </w:r>
       <w:r>
         <w:rPr>
@@ -6380,13 +5914,8 @@
       <w:t>Requirem</w:t>
     </w:r>
     <w:r>
-      <w:t xml:space="preserve">ents Specification for </w:t>
+      <w:t>ents Specification for EasiLendar</w:t>
     </w:r>
-    <w:proofErr w:type="spellStart"/>
-    <w:r>
-      <w:t>EasiLendar</w:t>
-    </w:r>
-    <w:proofErr w:type="spellEnd"/>
     <w:r>
       <w:tab/>
     </w:r>
@@ -6439,13 +5968,8 @@
       <w:t>Requi</w:t>
     </w:r>
     <w:r>
-      <w:t xml:space="preserve">rements Specification for </w:t>
+      <w:t>rements Specification for EasiLendar</w:t>
     </w:r>
-    <w:proofErr w:type="spellStart"/>
-    <w:r>
-      <w:t>EasiLendar</w:t>
-    </w:r>
-    <w:proofErr w:type="spellEnd"/>
     <w:r>
       <w:tab/>
     </w:r>
@@ -6466,7 +5990,7 @@
       <w:rPr>
         <w:noProof/>
       </w:rPr>
-      <w:t>7</w:t>
+      <w:t>11</w:t>
     </w:r>
     <w:r>
       <w:fldChar w:fldCharType="end"/>
@@ -7912,7 +7436,7 @@
 </file>
 
 <file path=customXml/itemProps1.xml><?xml version="1.0" encoding="utf-8"?>
-<ds:datastoreItem xmlns:ds="http://schemas.openxmlformats.org/officeDocument/2006/customXml" ds:itemID="{A8F786E8-3867-405E-BEF9-8A3471E3BCA6}">
+<ds:datastoreItem xmlns:ds="http://schemas.openxmlformats.org/officeDocument/2006/customXml" ds:itemID="{F9F463EA-A2DD-42FD-A63D-FFAE03BE9FA2}">
   <ds:schemaRefs>
     <ds:schemaRef ds:uri="http://schemas.openxmlformats.org/officeDocument/2006/bibliography"/>
   </ds:schemaRefs>

</xml_diff>